<commit_message>
Fixed some bugs and added some work assignments.
</commit_message>
<xml_diff>
--- a/docs/Week-13-Plan.docx
+++ b/docs/Week-13-Plan.docx
@@ -4,23 +4,7 @@
   <w:body>
     <w:p>
       <w:r>
-        <w:t xml:space="preserve">Josh Wassum, Brian </w:t>
-      </w:r>
-      <w:proofErr w:type="spellStart"/>
-      <w:r>
-        <w:t>Bawden</w:t>
-      </w:r>
-      <w:proofErr w:type="spellEnd"/>
-      <w:r>
-        <w:t xml:space="preserve">, Vanessa </w:t>
-      </w:r>
-      <w:proofErr w:type="spellStart"/>
-      <w:r>
-        <w:t>Buzzell</w:t>
-      </w:r>
-      <w:proofErr w:type="spellEnd"/>
-      <w:r>
-        <w:t>, Larry Copeland</w:t>
+        <w:t>Josh Wassum, Brian Bawden, Vanessa Buzzell, Larry Copeland</w:t>
       </w:r>
       <w:r>
         <w:tab/>
@@ -52,6 +36,9 @@
     <w:p>
       <w:r>
         <w:t xml:space="preserve">Should we convert riddle master questions to text field? </w:t>
+      </w:r>
+      <w:r>
+        <w:t>No.</w:t>
       </w:r>
     </w:p>
     <w:p>
@@ -63,21 +50,19 @@
         </w:numPr>
       </w:pPr>
       <w:r>
-        <w:t xml:space="preserve">A lot of end game and </w:t>
-      </w:r>
-      <w:proofErr w:type="spellStart"/>
-      <w:r>
-        <w:t>riddlemaster</w:t>
-      </w:r>
-      <w:proofErr w:type="spellEnd"/>
-      <w:r>
-        <w:t xml:space="preserve"> logic will have to be changed.</w:t>
+        <w:t>A lot of end game and riddlemaster logic will have to be changed.</w:t>
       </w:r>
     </w:p>
     <w:p>
       <w:r>
         <w:t>How many levels do we want to have in the game?</w:t>
       </w:r>
+      <w:r>
+        <w:t xml:space="preserve"> </w:t>
+      </w:r>
+      <w:r>
+        <w:t>5</w:t>
+      </w:r>
     </w:p>
     <w:p>
       <w:r>
@@ -89,10 +74,60 @@
       <w:r>
         <w:t xml:space="preserve"> your lives?</w:t>
       </w:r>
-    </w:p>
-    <w:p>
-      <w:r>
-        <w:t xml:space="preserve">What additional features need to be addressed? </w:t>
+      <w:r>
+        <w:t xml:space="preserve"> Yes.</w:t>
+      </w:r>
+    </w:p>
+    <w:p/>
+    <w:p>
+      <w:r>
+        <w:t>To Do:</w:t>
+      </w:r>
+    </w:p>
+    <w:p>
+      <w:r>
+        <w:t xml:space="preserve">Riddlemaster view needs to be reworked for multiple levels. </w:t>
+      </w:r>
+    </w:p>
+    <w:p>
+      <w:r>
+        <w:t>Separate level scripts for riddle master</w:t>
+      </w:r>
+      <w:r>
+        <w:t>.</w:t>
+      </w:r>
+    </w:p>
+    <w:p>
+      <w:r>
+        <w:t xml:space="preserve">Need to rework </w:t>
+      </w:r>
+      <w:r>
+        <w:t>views for progressing to the victory screen.</w:t>
+      </w:r>
+    </w:p>
+    <w:p>
+      <w:r>
+        <w:t xml:space="preserve">Need to create 3 additional levels. </w:t>
+      </w:r>
+    </w:p>
+    <w:p>
+      <w:r>
+        <w:t>Need to place logic that checks for the end of levels.</w:t>
+      </w:r>
+    </w:p>
+    <w:p>
+      <w:r>
+        <w:t>Rework wording and colors on the various views.</w:t>
+      </w:r>
+    </w:p>
+    <w:p>
+      <w:r>
+        <w:t>Game over and victory view need to display the final score.</w:t>
+      </w:r>
+    </w:p>
+    <w:p>
+      <w:r>
+        <w:t xml:space="preserve">Clean up our comments. </w:t>
       </w:r>
     </w:p>
     <w:sectPr>

</xml_diff>